<commit_message>
Added new file for Preset Experiments
</commit_message>
<xml_diff>
--- a/report/Buell-ImageInterpolation-Outline.docx
+++ b/report/Buell-ImageInterpolation-Outline.docx
@@ -731,7 +731,7 @@
         </w:numPr>
       </w:pPr>
       <w:r>
-        <w:t>This simulates the “compacted dataset” (1/16 the size)</w:t>
+        <w:t xml:space="preserve">This simulates the “compacted dataset” </w:t>
       </w:r>
     </w:p>
     <w:p>
@@ -742,6 +742,403 @@
           <w:numId w:val="1"/>
         </w:numPr>
       </w:pPr>
+      <w:r>
+        <w:t>For all Experiments, we hold constant</w:t>
+      </w:r>
+    </w:p>
+    <w:p>
+      <w:pPr>
+        <w:pStyle w:val="ListParagraph"/>
+        <w:numPr>
+          <w:ilvl w:val="2"/>
+          <w:numId w:val="1"/>
+        </w:numPr>
+      </w:pPr>
+      <w:r>
+        <w:t>Basic Network architecture – (28 x 28) input to (1 x 10) output</w:t>
+      </w:r>
+    </w:p>
+    <w:p>
+      <w:pPr>
+        <w:pStyle w:val="ListParagraph"/>
+        <w:numPr>
+          <w:ilvl w:val="2"/>
+          <w:numId w:val="1"/>
+        </w:numPr>
+      </w:pPr>
+      <w:r>
+        <w:t>ADAM Optimizer (Constant Hyper parameters)</w:t>
+      </w:r>
+    </w:p>
+    <w:p>
+      <w:pPr>
+        <w:pStyle w:val="ListParagraph"/>
+        <w:numPr>
+          <w:ilvl w:val="2"/>
+          <w:numId w:val="1"/>
+        </w:numPr>
+      </w:pPr>
+      <w:r>
+        <w:t>Categorical Cross entropy loss function</w:t>
+      </w:r>
+    </w:p>
+    <w:p>
+      <w:pPr>
+        <w:pStyle w:val="ListParagraph"/>
+        <w:numPr>
+          <w:ilvl w:val="2"/>
+          <w:numId w:val="1"/>
+        </w:numPr>
+      </w:pPr>
+      <w:r>
+        <w:t>No Regularizes for each layer</w:t>
+      </w:r>
+    </w:p>
+    <w:p>
+      <w:pPr>
+        <w:pStyle w:val="ListParagraph"/>
+        <w:numPr>
+          <w:ilvl w:val="2"/>
+          <w:numId w:val="1"/>
+        </w:numPr>
+      </w:pPr>
+      <w:r>
+        <w:t>(80/20) train-test split</w:t>
+      </w:r>
+    </w:p>
+    <w:p>
+      <w:pPr>
+        <w:pStyle w:val="ListParagraph"/>
+        <w:numPr>
+          <w:ilvl w:val="2"/>
+          <w:numId w:val="1"/>
+        </w:numPr>
+      </w:pPr>
+      <w:r>
+        <w:t>2 epochs over full dataset</w:t>
+      </w:r>
+    </w:p>
+    <w:p>
+      <w:pPr>
+        <w:pStyle w:val="ListParagraph"/>
+        <w:numPr>
+          <w:ilvl w:val="2"/>
+          <w:numId w:val="1"/>
+        </w:numPr>
+      </w:pPr>
+      <w:r>
+        <w:t>Repeat Experiment 10 times</w:t>
+      </w:r>
+    </w:p>
+    <w:p>
+      <w:pPr>
+        <w:pStyle w:val="ListParagraph"/>
+        <w:numPr>
+          <w:ilvl w:val="1"/>
+          <w:numId w:val="1"/>
+        </w:numPr>
+      </w:pPr>
+      <w:r>
+        <w:t>Baseline</w:t>
+      </w:r>
+    </w:p>
+    <w:p>
+      <w:pPr>
+        <w:pStyle w:val="ListParagraph"/>
+        <w:numPr>
+          <w:ilvl w:val="2"/>
+          <w:numId w:val="1"/>
+        </w:numPr>
+      </w:pPr>
+      <w:r>
+        <w:t>Images presented to neural networks “as-is”</w:t>
+      </w:r>
+    </w:p>
+    <w:p>
+      <w:pPr>
+        <w:pStyle w:val="ListParagraph"/>
+        <w:numPr>
+          <w:ilvl w:val="2"/>
+          <w:numId w:val="1"/>
+        </w:numPr>
+      </w:pPr>
+      <w:r>
+        <w:t>Results processed to store as baseline</w:t>
+      </w:r>
+    </w:p>
+    <w:p>
+      <w:pPr>
+        <w:pStyle w:val="ListParagraph"/>
+        <w:numPr>
+          <w:ilvl w:val="1"/>
+          <w:numId w:val="1"/>
+        </w:numPr>
+      </w:pPr>
+      <w:r>
+        <w:t>Case-Study 1</w:t>
+      </w:r>
+    </w:p>
+    <w:p>
+      <w:pPr>
+        <w:pStyle w:val="ListParagraph"/>
+        <w:numPr>
+          <w:ilvl w:val="2"/>
+          <w:numId w:val="1"/>
+        </w:numPr>
+      </w:pPr>
+      <w:r>
+        <w:t>Downsize Image Images using Average Pooling</w:t>
+      </w:r>
+    </w:p>
+    <w:p>
+      <w:pPr>
+        <w:pStyle w:val="ListParagraph"/>
+        <w:numPr>
+          <w:ilvl w:val="2"/>
+          <w:numId w:val="1"/>
+        </w:numPr>
+      </w:pPr>
+      <w:r>
+        <w:t>(</w:t>
+      </w:r>
+      <w:r>
+        <w:t>2 x 2</w:t>
+      </w:r>
+      <w:r>
+        <w:t>)</w:t>
+      </w:r>
+      <w:r>
+        <w:t xml:space="preserve"> filter, </w:t>
+      </w:r>
+      <w:r>
+        <w:t>(</w:t>
+      </w:r>
+      <w:r>
+        <w:t>1 x 1</w:t>
+      </w:r>
+      <w:r>
+        <w:t>)</w:t>
+      </w:r>
+      <w:r>
+        <w:t xml:space="preserve"> stride size </w:t>
+      </w:r>
+    </w:p>
+    <w:p>
+      <w:pPr>
+        <w:pStyle w:val="ListParagraph"/>
+        <w:numPr>
+          <w:ilvl w:val="2"/>
+          <w:numId w:val="1"/>
+        </w:numPr>
+      </w:pPr>
+      <w:r>
+        <w:t>Interpolate back up to (28 x 28)</w:t>
+      </w:r>
+    </w:p>
+    <w:p>
+      <w:pPr>
+        <w:pStyle w:val="ListParagraph"/>
+        <w:numPr>
+          <w:ilvl w:val="1"/>
+          <w:numId w:val="1"/>
+        </w:numPr>
+      </w:pPr>
+      <w:r>
+        <w:lastRenderedPageBreak/>
+        <w:t xml:space="preserve">Case-Study 2 </w:t>
+      </w:r>
+    </w:p>
+    <w:p>
+      <w:pPr>
+        <w:pStyle w:val="ListParagraph"/>
+        <w:numPr>
+          <w:ilvl w:val="2"/>
+          <w:numId w:val="1"/>
+        </w:numPr>
+      </w:pPr>
+      <w:r>
+        <w:t>Downsize Image Images using Average Pooling</w:t>
+      </w:r>
+    </w:p>
+    <w:p>
+      <w:pPr>
+        <w:pStyle w:val="ListParagraph"/>
+        <w:numPr>
+          <w:ilvl w:val="2"/>
+          <w:numId w:val="1"/>
+        </w:numPr>
+      </w:pPr>
+      <w:r>
+        <w:t>(2 x 2) filter, (2 x 2) stride size</w:t>
+      </w:r>
+    </w:p>
+    <w:p>
+      <w:pPr>
+        <w:pStyle w:val="ListParagraph"/>
+        <w:numPr>
+          <w:ilvl w:val="2"/>
+          <w:numId w:val="1"/>
+        </w:numPr>
+      </w:pPr>
+      <w:r>
+        <w:t>Interpolate b</w:t>
+      </w:r>
+      <w:r>
+        <w:t>a</w:t>
+      </w:r>
+      <w:r>
+        <w:t>ck up to (28 x 28)</w:t>
+      </w:r>
+    </w:p>
+    <w:p>
+      <w:pPr>
+        <w:pStyle w:val="ListParagraph"/>
+        <w:numPr>
+          <w:ilvl w:val="1"/>
+          <w:numId w:val="1"/>
+        </w:numPr>
+      </w:pPr>
+      <w:r>
+        <w:t xml:space="preserve">Case-Study </w:t>
+      </w:r>
+      <w:r>
+        <w:t>3</w:t>
+      </w:r>
+    </w:p>
+    <w:p>
+      <w:pPr>
+        <w:pStyle w:val="ListParagraph"/>
+        <w:numPr>
+          <w:ilvl w:val="2"/>
+          <w:numId w:val="1"/>
+        </w:numPr>
+      </w:pPr>
+      <w:r>
+        <w:t>Downsize Image Images using Average Pooling</w:t>
+      </w:r>
+    </w:p>
+    <w:p>
+      <w:pPr>
+        <w:pStyle w:val="ListParagraph"/>
+        <w:numPr>
+          <w:ilvl w:val="2"/>
+          <w:numId w:val="1"/>
+        </w:numPr>
+      </w:pPr>
+      <w:r>
+        <w:t>(</w:t>
+      </w:r>
+      <w:r>
+        <w:t>3</w:t>
+      </w:r>
+      <w:r>
+        <w:t xml:space="preserve"> x </w:t>
+      </w:r>
+      <w:r>
+        <w:t>3</w:t>
+      </w:r>
+      <w:r>
+        <w:t>) filter, (</w:t>
+      </w:r>
+      <w:r>
+        <w:t>1</w:t>
+      </w:r>
+      <w:r>
+        <w:t xml:space="preserve"> x </w:t>
+      </w:r>
+      <w:r>
+        <w:t>1</w:t>
+      </w:r>
+      <w:r>
+        <w:t>) stride size</w:t>
+      </w:r>
+    </w:p>
+    <w:p>
+      <w:pPr>
+        <w:pStyle w:val="ListParagraph"/>
+        <w:numPr>
+          <w:ilvl w:val="2"/>
+          <w:numId w:val="1"/>
+        </w:numPr>
+      </w:pPr>
+      <w:r>
+        <w:t>Interpolate b</w:t>
+      </w:r>
+      <w:r>
+        <w:t>a</w:t>
+      </w:r>
+      <w:r>
+        <w:t>ck up to (28 x 28)</w:t>
+      </w:r>
+    </w:p>
+    <w:p>
+      <w:pPr>
+        <w:pStyle w:val="ListParagraph"/>
+        <w:numPr>
+          <w:ilvl w:val="1"/>
+          <w:numId w:val="1"/>
+        </w:numPr>
+      </w:pPr>
+      <w:r>
+        <w:t>Case-Study 2</w:t>
+      </w:r>
+      <w:r>
+        <w:t>4</w:t>
+      </w:r>
+    </w:p>
+    <w:p>
+      <w:pPr>
+        <w:pStyle w:val="ListParagraph"/>
+        <w:numPr>
+          <w:ilvl w:val="2"/>
+          <w:numId w:val="1"/>
+        </w:numPr>
+      </w:pPr>
+      <w:r>
+        <w:t>Downsize Image Images using Average Pooling</w:t>
+      </w:r>
+    </w:p>
+    <w:p>
+      <w:pPr>
+        <w:pStyle w:val="ListParagraph"/>
+        <w:numPr>
+          <w:ilvl w:val="2"/>
+          <w:numId w:val="1"/>
+        </w:numPr>
+      </w:pPr>
+      <w:r>
+        <w:t>(</w:t>
+      </w:r>
+      <w:r>
+        <w:t>3</w:t>
+      </w:r>
+      <w:r>
+        <w:t xml:space="preserve"> x </w:t>
+      </w:r>
+      <w:r>
+        <w:t>3</w:t>
+      </w:r>
+      <w:r>
+        <w:t>) filter, (2 x 2) stride size</w:t>
+      </w:r>
+    </w:p>
+    <w:p>
+      <w:pPr>
+        <w:pStyle w:val="ListParagraph"/>
+        <w:numPr>
+          <w:ilvl w:val="2"/>
+          <w:numId w:val="1"/>
+        </w:numPr>
+      </w:pPr>
+      <w:r>
+        <w:t>Interpolate b</w:t>
+      </w:r>
+      <w:r>
+        <w:t>a</w:t>
+      </w:r>
+      <w:r>
+        <w:t>ck up to (28 x 28)</w:t>
+      </w:r>
     </w:p>
     <w:p>
       <w:pPr>
@@ -753,6 +1150,78 @@
       </w:pPr>
       <w:r>
         <w:t>Results</w:t>
+      </w:r>
+    </w:p>
+    <w:p>
+      <w:pPr>
+        <w:pStyle w:val="ListParagraph"/>
+        <w:numPr>
+          <w:ilvl w:val="1"/>
+          <w:numId w:val="1"/>
+        </w:numPr>
+      </w:pPr>
+      <w:r>
+        <w:t>Compare Final Classification scores (Precision/Recall/F1)</w:t>
+      </w:r>
+    </w:p>
+    <w:p>
+      <w:pPr>
+        <w:pStyle w:val="ListParagraph"/>
+        <w:numPr>
+          <w:ilvl w:val="2"/>
+          <w:numId w:val="1"/>
+        </w:numPr>
+      </w:pPr>
+      <w:r>
+        <w:t>Compare by filter size</w:t>
+      </w:r>
+    </w:p>
+    <w:p>
+      <w:pPr>
+        <w:pStyle w:val="ListParagraph"/>
+        <w:numPr>
+          <w:ilvl w:val="2"/>
+          <w:numId w:val="1"/>
+        </w:numPr>
+      </w:pPr>
+      <w:r>
+        <w:t>Compare by stride size</w:t>
+      </w:r>
+    </w:p>
+    <w:p>
+      <w:pPr>
+        <w:pStyle w:val="ListParagraph"/>
+        <w:numPr>
+          <w:ilvl w:val="1"/>
+          <w:numId w:val="1"/>
+        </w:numPr>
+      </w:pPr>
+      <w:r>
+        <w:t>Compare LEARNING-RATE (Loss/step)</w:t>
+      </w:r>
+    </w:p>
+    <w:p>
+      <w:pPr>
+        <w:pStyle w:val="ListParagraph"/>
+        <w:numPr>
+          <w:ilvl w:val="2"/>
+          <w:numId w:val="1"/>
+        </w:numPr>
+      </w:pPr>
+      <w:r>
+        <w:t>Compare by filter size</w:t>
+      </w:r>
+    </w:p>
+    <w:p>
+      <w:pPr>
+        <w:pStyle w:val="ListParagraph"/>
+        <w:numPr>
+          <w:ilvl w:val="2"/>
+          <w:numId w:val="1"/>
+        </w:numPr>
+      </w:pPr>
+      <w:r>
+        <w:t>Compare by stride size</w:t>
       </w:r>
     </w:p>
     <w:p>

</xml_diff>